<commit_message>
Updated the installation guide to include the python serial packages.
</commit_message>
<xml_diff>
--- a/Documentation/Installation Guides/INSTALLATION GUIDE - mobile.docx
+++ b/Documentation/Installation Guides/INSTALLATION GUIDE - mobile.docx
@@ -49,7 +49,7 @@
         <w:pStyle w:val="ListParagraph"/>
         <w:numPr>
           <w:ilvl w:val="0"/>
-          <w:numId w:val="2"/>
+          <w:numId w:val="3"/>
         </w:numPr>
       </w:pPr>
       <w:r>
@@ -60,58 +60,25 @@
           <w:rPr>
             <w:rStyle w:val="Hyperlink"/>
           </w:rPr>
-          <w:t>Anaconda2</w:t>
+          <w:t>Python2.7</w:t>
         </w:r>
       </w:hyperlink>
       <w:r>
-        <w:t xml:space="preserve"> from the Continuum Analytics website</w:t>
+        <w:t xml:space="preserve"> from the Python website</w:t>
       </w:r>
     </w:p>
     <w:p>
       <w:pPr>
         <w:pStyle w:val="ListParagraph"/>
-        <w:numPr>
-          <w:ilvl w:val="1"/>
-          <w:numId w:val="2"/>
-        </w:numPr>
-      </w:pPr>
-      <w:r>
-        <w:t>Anaconda does not come pre-installed in any version of the Windows operating system</w:t>
-      </w:r>
-    </w:p>
-    <w:p>
-      <w:pPr>
-        <w:pStyle w:val="ListParagraph"/>
-        <w:numPr>
-          <w:ilvl w:val="1"/>
-          <w:numId w:val="2"/>
-        </w:numPr>
-      </w:pPr>
-      <w:r>
-        <w:t>Our team has chosen Anaconda as it contains most of the packages, modules and libraries used by our programs</w:t>
-      </w:r>
-    </w:p>
-    <w:p>
-      <w:pPr>
-        <w:pStyle w:val="ListParagraph"/>
-        <w:numPr>
-          <w:ilvl w:val="1"/>
-          <w:numId w:val="2"/>
-        </w:numPr>
-      </w:pPr>
-      <w:r>
-        <w:t>Note that Anaconda2 uses Python2.7</w:t>
-      </w:r>
-      <w:r>
-        <w:t>, the version of Python used to developed mobile.py. Using version such as Anaconda3 will result in the failure of the program on execution!</w:t>
-      </w:r>
+        <w:ind w:left="360"/>
+      </w:pPr>
     </w:p>
     <w:p>
       <w:pPr>
         <w:pStyle w:val="ListParagraph"/>
         <w:numPr>
           <w:ilvl w:val="0"/>
-          <w:numId w:val="2"/>
+          <w:numId w:val="3"/>
         </w:numPr>
       </w:pPr>
       <w:r>
@@ -123,7 +90,19 @@
           <w:rPr>
             <w:rStyle w:val="Hyperlink"/>
           </w:rPr>
-          <w:t>PyBluez</w:t>
+          <w:t>PyB</w:t>
+        </w:r>
+        <w:r>
+          <w:rPr>
+            <w:rStyle w:val="Hyperlink"/>
+          </w:rPr>
+          <w:t>l</w:t>
+        </w:r>
+        <w:r>
+          <w:rPr>
+            <w:rStyle w:val="Hyperlink"/>
+          </w:rPr>
+          <w:t>uez</w:t>
         </w:r>
         <w:proofErr w:type="spellEnd"/>
       </w:hyperlink>
@@ -139,7 +118,7 @@
         <w:pStyle w:val="ListParagraph"/>
         <w:numPr>
           <w:ilvl w:val="1"/>
-          <w:numId w:val="2"/>
+          <w:numId w:val="3"/>
         </w:numPr>
       </w:pPr>
       <w:r>
@@ -151,27 +130,109 @@
         <w:pStyle w:val="ListParagraph"/>
         <w:numPr>
           <w:ilvl w:val="1"/>
-          <w:numId w:val="2"/>
+          <w:numId w:val="3"/>
         </w:numPr>
       </w:pPr>
       <w:r>
         <w:t>Run the installer and follow the instructions</w:t>
       </w:r>
+    </w:p>
+    <w:p>
+      <w:pPr>
+        <w:pStyle w:val="ListParagraph"/>
+        <w:ind w:left="792"/>
+      </w:pPr>
     </w:p>
     <w:p>
       <w:pPr>
         <w:pStyle w:val="ListParagraph"/>
         <w:numPr>
           <w:ilvl w:val="0"/>
-          <w:numId w:val="2"/>
+          <w:numId w:val="3"/>
         </w:numPr>
       </w:pPr>
+      <w:r>
+        <w:t xml:space="preserve">Install </w:t>
+      </w:r>
+      <w:hyperlink r:id="rId9" w:history="1">
+        <w:proofErr w:type="spellStart"/>
+        <w:r>
+          <w:rPr>
+            <w:rStyle w:val="Hyperlink"/>
+          </w:rPr>
+          <w:t>PySerial</w:t>
+        </w:r>
+        <w:proofErr w:type="spellEnd"/>
+      </w:hyperlink>
+      <w:r>
+        <w:t xml:space="preserve"> </w:t>
+      </w:r>
+      <w:r>
+        <w:rPr>
+          <w:u w:val="single"/>
+        </w:rPr>
+        <w:t>through the Windows command prompt</w:t>
+      </w:r>
+      <w:r>
+        <w:t>, using administrator privileges</w:t>
+      </w:r>
+    </w:p>
+    <w:p>
+      <w:pPr>
+        <w:pStyle w:val="ListParagraph"/>
+        <w:numPr>
+          <w:ilvl w:val="1"/>
+          <w:numId w:val="3"/>
+        </w:numPr>
+      </w:pPr>
+      <w:r>
+        <w:t xml:space="preserve">Start &gt; Run </w:t>
+      </w:r>
+      <w:r>
+        <w:rPr>
+          <w:i/>
+        </w:rPr>
+        <w:t>cmd.exe</w:t>
+      </w:r>
+      <w:r>
+        <w:t xml:space="preserve"> as Administrator</w:t>
+      </w:r>
+    </w:p>
+    <w:p>
+      <w:pPr>
+        <w:pStyle w:val="ListParagraph"/>
+        <w:numPr>
+          <w:ilvl w:val="1"/>
+          <w:numId w:val="3"/>
+        </w:numPr>
+      </w:pPr>
+      <w:r>
+        <w:t>&gt; cd C:\Python27</w:t>
+      </w:r>
+    </w:p>
+    <w:p>
+      <w:pPr>
+        <w:pStyle w:val="ListParagraph"/>
+        <w:numPr>
+          <w:ilvl w:val="1"/>
+          <w:numId w:val="3"/>
+        </w:numPr>
+      </w:pPr>
+      <w:r>
+        <w:t xml:space="preserve">&gt; python –m pip install </w:t>
+      </w:r>
+      <w:proofErr w:type="spellStart"/>
+      <w:r>
+        <w:t>pyserial</w:t>
+      </w:r>
+      <w:proofErr w:type="spellEnd"/>
+    </w:p>
+    <w:p>
       <w:bookmarkStart w:id="0" w:name="_GoBack"/>
       <w:bookmarkEnd w:id="0"/>
     </w:p>
-    <w:p/>
     <w:sectPr>
-      <w:headerReference w:type="default" r:id="rId9"/>
+      <w:headerReference w:type="default" r:id="rId10"/>
       <w:pgSz w:w="12240" w:h="15840"/>
       <w:pgMar w:top="1440" w:right="1440" w:bottom="1440" w:left="1440" w:header="720" w:footer="720" w:gutter="0"/>
       <w:cols w:space="720"/>
@@ -355,7 +416,7 @@
   <w:abstractNum w:abstractNumId="1" w15:restartNumberingAfterBreak="0">
     <w:nsid w:val="672827D2"/>
     <w:multiLevelType w:val="hybridMultilevel"/>
-    <w:tmpl w:val="B25E2C0E"/>
+    <w:tmpl w:val="04DA7876"/>
     <w:lvl w:ilvl="0" w:tplc="0409000F">
       <w:start w:val="1"/>
       <w:numFmt w:val="decimal"/>
@@ -435,6 +496,92 @@
       <w:lvlJc w:val="right"/>
       <w:pPr>
         <w:ind w:left="6480" w:hanging="180"/>
+      </w:pPr>
+    </w:lvl>
+  </w:abstractNum>
+  <w:abstractNum w:abstractNumId="2" w15:restartNumberingAfterBreak="0">
+    <w:nsid w:val="74360E70"/>
+    <w:multiLevelType w:val="multilevel"/>
+    <w:tmpl w:val="0409001F"/>
+    <w:lvl w:ilvl="0">
+      <w:start w:val="1"/>
+      <w:numFmt w:val="decimal"/>
+      <w:lvlText w:val="%1."/>
+      <w:lvlJc w:val="left"/>
+      <w:pPr>
+        <w:ind w:left="360" w:hanging="360"/>
+      </w:pPr>
+    </w:lvl>
+    <w:lvl w:ilvl="1">
+      <w:start w:val="1"/>
+      <w:numFmt w:val="decimal"/>
+      <w:lvlText w:val="%1.%2."/>
+      <w:lvlJc w:val="left"/>
+      <w:pPr>
+        <w:ind w:left="792" w:hanging="432"/>
+      </w:pPr>
+    </w:lvl>
+    <w:lvl w:ilvl="2">
+      <w:start w:val="1"/>
+      <w:numFmt w:val="decimal"/>
+      <w:lvlText w:val="%1.%2.%3."/>
+      <w:lvlJc w:val="left"/>
+      <w:pPr>
+        <w:ind w:left="1224" w:hanging="504"/>
+      </w:pPr>
+    </w:lvl>
+    <w:lvl w:ilvl="3">
+      <w:start w:val="1"/>
+      <w:numFmt w:val="decimal"/>
+      <w:lvlText w:val="%1.%2.%3.%4."/>
+      <w:lvlJc w:val="left"/>
+      <w:pPr>
+        <w:ind w:left="1728" w:hanging="648"/>
+      </w:pPr>
+    </w:lvl>
+    <w:lvl w:ilvl="4">
+      <w:start w:val="1"/>
+      <w:numFmt w:val="decimal"/>
+      <w:lvlText w:val="%1.%2.%3.%4.%5."/>
+      <w:lvlJc w:val="left"/>
+      <w:pPr>
+        <w:ind w:left="2232" w:hanging="792"/>
+      </w:pPr>
+    </w:lvl>
+    <w:lvl w:ilvl="5">
+      <w:start w:val="1"/>
+      <w:numFmt w:val="decimal"/>
+      <w:lvlText w:val="%1.%2.%3.%4.%5.%6."/>
+      <w:lvlJc w:val="left"/>
+      <w:pPr>
+        <w:ind w:left="2736" w:hanging="936"/>
+      </w:pPr>
+    </w:lvl>
+    <w:lvl w:ilvl="6">
+      <w:start w:val="1"/>
+      <w:numFmt w:val="decimal"/>
+      <w:lvlText w:val="%1.%2.%3.%4.%5.%6.%7."/>
+      <w:lvlJc w:val="left"/>
+      <w:pPr>
+        <w:ind w:left="3240" w:hanging="1080"/>
+      </w:pPr>
+    </w:lvl>
+    <w:lvl w:ilvl="7">
+      <w:start w:val="1"/>
+      <w:numFmt w:val="decimal"/>
+      <w:lvlText w:val="%1.%2.%3.%4.%5.%6.%7.%8."/>
+      <w:lvlJc w:val="left"/>
+      <w:pPr>
+        <w:ind w:left="3744" w:hanging="1224"/>
+      </w:pPr>
+    </w:lvl>
+    <w:lvl w:ilvl="8">
+      <w:start w:val="1"/>
+      <w:numFmt w:val="decimal"/>
+      <w:lvlText w:val="%1.%2.%3.%4.%5.%6.%7.%8.%9."/>
+      <w:lvlJc w:val="left"/>
+      <w:pPr>
+        <w:ind w:left="4320" w:hanging="1440"/>
       </w:pPr>
     </w:lvl>
   </w:abstractNum>
@@ -443,6 +590,9 @@
   </w:num>
   <w:num w:numId="2">
     <w:abstractNumId w:val="1"/>
+  </w:num>
+  <w:num w:numId="3">
+    <w:abstractNumId w:val="2"/>
   </w:num>
 </w:numbering>
 </file>
@@ -1006,6 +1156,18 @@
       <w:u w:val="single"/>
     </w:rPr>
   </w:style>
+  <w:style w:type="character" w:styleId="FollowedHyperlink">
+    <w:name w:val="FollowedHyperlink"/>
+    <w:basedOn w:val="DefaultParagraphFont"/>
+    <w:uiPriority w:val="99"/>
+    <w:semiHidden/>
+    <w:unhideWhenUsed/>
+    <w:rsid w:val="009C2320"/>
+    <w:rPr>
+      <w:color w:val="954F72" w:themeColor="followedHyperlink"/>
+      <w:u w:val="single"/>
+    </w:rPr>
+  </w:style>
 </w:styles>
 </file>
 

</xml_diff>

<commit_message>
Added the first simulation function which essentially triggers the streaming of a normal heartbeat
</commit_message>
<xml_diff>
--- a/Documentation/Installation Guides/INSTALLATION GUIDE - mobile.docx
+++ b/Documentation/Installation Guides/INSTALLATION GUIDE - mobile.docx
@@ -90,19 +90,7 @@
           <w:rPr>
             <w:rStyle w:val="Hyperlink"/>
           </w:rPr>
-          <w:t>PyB</w:t>
-        </w:r>
-        <w:r>
-          <w:rPr>
-            <w:rStyle w:val="Hyperlink"/>
-          </w:rPr>
-          <w:t>l</w:t>
-        </w:r>
-        <w:r>
-          <w:rPr>
-            <w:rStyle w:val="Hyperlink"/>
-          </w:rPr>
-          <w:t>uez</w:t>
+          <w:t>PyBluez</w:t>
         </w:r>
         <w:proofErr w:type="spellEnd"/>
       </w:hyperlink>
@@ -228,9 +216,33 @@
       <w:proofErr w:type="spellEnd"/>
     </w:p>
     <w:p>
+      <w:pPr>
+        <w:pStyle w:val="ListParagraph"/>
+        <w:ind w:left="792"/>
+      </w:pPr>
+    </w:p>
+    <w:p>
+      <w:pPr>
+        <w:pStyle w:val="ListParagraph"/>
+        <w:numPr>
+          <w:ilvl w:val="0"/>
+          <w:numId w:val="3"/>
+        </w:numPr>
+      </w:pPr>
+      <w:r>
+        <w:t xml:space="preserve">Install </w:t>
+      </w:r>
+      <w:proofErr w:type="spellStart"/>
+      <w:r>
+        <w:t>Tkinter</w:t>
+      </w:r>
+      <w:proofErr w:type="spellEnd"/>
+    </w:p>
+    <w:p>
       <w:bookmarkStart w:id="0" w:name="_GoBack"/>
       <w:bookmarkEnd w:id="0"/>
     </w:p>
+    <w:p/>
     <w:sectPr>
       <w:headerReference w:type="default" r:id="rId10"/>
       <w:pgSz w:w="12240" w:h="15840"/>

</xml_diff>